<commit_message>
gaussian kernal for clip and parse
</commit_message>
<xml_diff>
--- a/Notes/FYP_notes/progress.docx
+++ b/Notes/FYP_notes/progress.docx
@@ -16,15 +16,7 @@
         </w:numPr>
       </w:pPr>
       <w:r>
-        <w:t xml:space="preserve">Testing multi conditional guidance free image generation for pre-trained </w:t>
-      </w:r>
-      <w:proofErr w:type="spellStart"/>
-      <w:r>
-        <w:t>celeba</w:t>
-      </w:r>
-      <w:proofErr w:type="spellEnd"/>
-      <w:r>
-        <w:t xml:space="preserve"> model</w:t>
+        <w:t>Testing multi conditional guidance free image generation for pre-trained celeba model</w:t>
       </w:r>
     </w:p>
     <w:p>
@@ -67,14 +59,7 @@
       </w:r>
       <w:r>
         <w:br/>
-      </w:r>
-      <w:proofErr w:type="gramStart"/>
-      <w:r>
-        <w:t>Nc :</w:t>
-      </w:r>
-      <w:proofErr w:type="gramEnd"/>
-      <w:r>
-        <w:t xml:space="preserve"> Np = 1000:1</w:t>
+        <w:t>Nc : Np = 1000:1</w:t>
       </w:r>
     </w:p>
     <w:p>
@@ -89,15 +74,7 @@
         <w:t xml:space="preserve">DEGRADED: </w:t>
       </w:r>
       <w:r>
-        <w:t xml:space="preserve">Found that parse’s norm and grad norm </w:t>
-      </w:r>
-      <w:proofErr w:type="gramStart"/>
-      <w:r>
-        <w:t>continues</w:t>
-      </w:r>
-      <w:proofErr w:type="gramEnd"/>
-      <w:r>
-        <w:t xml:space="preserve"> to overpower clip’s</w:t>
+        <w:t>Found that parse’s norm and grad norm continues to overpower clip’s</w:t>
       </w:r>
     </w:p>
     <w:p>
@@ -120,13 +97,8 @@
           <w:numId w:val="1"/>
         </w:numPr>
       </w:pPr>
-      <w:proofErr w:type="gramStart"/>
-      <w:r>
-        <w:t>So</w:t>
-      </w:r>
-      <w:proofErr w:type="gramEnd"/>
-      <w:r>
-        <w:t xml:space="preserve"> clip can guide the image generation at earlier stages</w:t>
+      <w:r>
+        <w:t>So clip can guide the image generation at earlier stages</w:t>
       </w:r>
     </w:p>
     <w:p>
@@ -150,23 +122,7 @@
         </w:numPr>
       </w:pPr>
       <w:r>
-        <w:t xml:space="preserve">Testing clip + </w:t>
-      </w:r>
-      <w:proofErr w:type="spellStart"/>
-      <w:r>
-        <w:t>faceid</w:t>
-      </w:r>
-      <w:proofErr w:type="spellEnd"/>
-      <w:r>
-        <w:t xml:space="preserve"> (</w:t>
-      </w:r>
-      <w:proofErr w:type="spellStart"/>
-      <w:r>
-        <w:t>arcface</w:t>
-      </w:r>
-      <w:proofErr w:type="spellEnd"/>
-      <w:r>
-        <w:t>)</w:t>
+        <w:t>Testing clip + faceid (arcface)</w:t>
       </w:r>
     </w:p>
     <w:p>
@@ -177,15 +133,8 @@
           <w:numId w:val="1"/>
         </w:numPr>
       </w:pPr>
-      <w:proofErr w:type="spellStart"/>
-      <w:proofErr w:type="gramStart"/>
-      <w:r>
-        <w:t>Nc:Na</w:t>
-      </w:r>
-      <w:proofErr w:type="spellEnd"/>
-      <w:proofErr w:type="gramEnd"/>
-      <w:r>
-        <w:t xml:space="preserve"> = 1:1 or 1:10 works well</w:t>
+      <w:r>
+        <w:t>Nc:Na = 1:1 or 1:10 works well</w:t>
       </w:r>
     </w:p>
     <w:p>
@@ -220,15 +169,8 @@
           <w:numId w:val="1"/>
         </w:numPr>
       </w:pPr>
-      <w:proofErr w:type="spellStart"/>
-      <w:proofErr w:type="gramStart"/>
-      <w:r>
-        <w:t>Nc:Nl</w:t>
-      </w:r>
-      <w:proofErr w:type="spellEnd"/>
-      <w:proofErr w:type="gramEnd"/>
-      <w:r>
-        <w:t xml:space="preserve"> = 1:1 or 1:10 works well</w:t>
+      <w:r>
+        <w:t>Nc:Nl = 1:1 or 1:10 works well</w:t>
       </w:r>
     </w:p>
     <w:p>
@@ -263,15 +205,8 @@
           <w:numId w:val="1"/>
         </w:numPr>
       </w:pPr>
-      <w:proofErr w:type="spellStart"/>
-      <w:proofErr w:type="gramStart"/>
-      <w:r>
-        <w:t>Nc:Ns</w:t>
-      </w:r>
-      <w:proofErr w:type="spellEnd"/>
-      <w:proofErr w:type="gramEnd"/>
-      <w:r>
-        <w:t xml:space="preserve"> = 10:1 works well</w:t>
+      <w:r>
+        <w:t>Nc:Ns = 10:1 works well</w:t>
       </w:r>
     </w:p>
     <w:p>
@@ -366,15 +301,7 @@
         <w:t>1</w:t>
       </w:r>
       <w:r>
-        <w:t xml:space="preserve">, </w:t>
-      </w:r>
-      <w:proofErr w:type="spellStart"/>
-      <w:r>
-        <w:t>Nl</w:t>
-      </w:r>
-      <w:proofErr w:type="spellEnd"/>
-      <w:r>
-        <w:t xml:space="preserve"> = 1, Ns = 1</w:t>
+        <w:t>, Nl = 1, Ns = 1</w:t>
       </w:r>
       <w:r>
         <w:t>/10</w:t>
@@ -528,7 +455,11 @@
         <w:t>20/12/24</w:t>
       </w:r>
     </w:p>
-    <w:p/>
+    <w:p>
+      <w:r>
+        <w:t>Write Theory</w:t>
+      </w:r>
+    </w:p>
     <w:sectPr>
       <w:pgSz w:w="11906" w:h="16838"/>
       <w:pgMar w:top="1440" w:right="1440" w:bottom="1440" w:left="1440" w:header="708" w:footer="708" w:gutter="0"/>

</xml_diff>